<commit_message>
Converting Word documents to MarkDown: "Basic Diagram Elements Broader View": Manually checking differences between rendered MarkDown and Word document. Last checks if markup looks ok.
</commit_message>
<xml_diff>
--- a/2. Broader View/1. Language/1. Diagram Expression/2. Basic Diagram Elements Broader View.docx
+++ b/2. Broader View/1. Language/1. Diagram Expression/2. Basic Diagram Elements Broader View.docx
@@ -1,6 +1,6 @@
 
 <file path=word/document.xml><?xml version="1.0" encoding="utf-8"?>
-<w:document xmlns:wpc="http://schemas.microsoft.com/office/word/2010/wordprocessingCanvas" xmlns:cx="http://schemas.microsoft.com/office/drawing/2014/chartex" xmlns:cx1="http://schemas.microsoft.com/office/drawing/2015/9/8/chartex" xmlns:cx2="http://schemas.microsoft.com/office/drawing/2015/10/21/chartex" xmlns:cx3="http://schemas.microsoft.com/office/drawing/2016/5/9/chartex" xmlns:cx4="http://schemas.microsoft.com/office/drawing/2016/5/10/chartex" xmlns:cx5="http://schemas.microsoft.com/office/drawing/2016/5/11/chartex" xmlns:cx6="http://schemas.microsoft.com/office/drawing/2016/5/12/chartex" xmlns:cx7="http://schemas.microsoft.com/office/drawing/2016/5/13/chartex" xmlns:cx8="http://schemas.microsoft.com/office/drawing/2016/5/14/chartex" xmlns:mc="http://schemas.openxmlformats.org/markup-compatibility/2006" xmlns:aink="http://schemas.microsoft.com/office/drawing/2016/ink" xmlns:am3d="http://schemas.microsoft.com/office/drawing/2017/model3d" xmlns:o="urn:schemas-microsoft-com:office:office" xmlns:r="http://schemas.openxmlformats.org/officeDocument/2006/relationships" xmlns:m="http://schemas.openxmlformats.org/officeDocument/2006/math" xmlns:v="urn:schemas-microsoft-com:vml" xmlns:wp14="http://schemas.microsoft.com/office/word/2010/wordprocessingDrawing" xmlns:wp="http://schemas.openxmlformats.org/drawingml/2006/wordprocessingDrawing" xmlns:w10="urn:schemas-microsoft-com:office:word" xmlns:w="http://schemas.openxmlformats.org/wordprocessingml/2006/main" xmlns:w14="http://schemas.microsoft.com/office/word/2010/wordml" xmlns:w15="http://schemas.microsoft.com/office/word/2012/wordml" xmlns:w16cid="http://schemas.microsoft.com/office/word/2016/wordml/cid" xmlns:w16se="http://schemas.microsoft.com/office/word/2015/wordml/symex" xmlns:wpg="http://schemas.microsoft.com/office/word/2010/wordprocessingGroup" xmlns:wpi="http://schemas.microsoft.com/office/word/2010/wordprocessingInk" xmlns:wne="http://schemas.microsoft.com/office/word/2006/wordml" xmlns:wps="http://schemas.microsoft.com/office/word/2010/wordprocessingShape" mc:Ignorable="w14 w15 w16se w16cid wp14">
+<w:document xmlns:wpc="http://schemas.microsoft.com/office/word/2010/wordprocessingCanvas" xmlns:cx="http://schemas.microsoft.com/office/drawing/2014/chartex" xmlns:cx1="http://schemas.microsoft.com/office/drawing/2015/9/8/chartex" xmlns:cx2="http://schemas.microsoft.com/office/drawing/2015/10/21/chartex" xmlns:cx3="http://schemas.microsoft.com/office/drawing/2016/5/9/chartex" xmlns:cx4="http://schemas.microsoft.com/office/drawing/2016/5/10/chartex" xmlns:cx5="http://schemas.microsoft.com/office/drawing/2016/5/11/chartex" xmlns:cx6="http://schemas.microsoft.com/office/drawing/2016/5/12/chartex" xmlns:cx7="http://schemas.microsoft.com/office/drawing/2016/5/13/chartex" xmlns:cx8="http://schemas.microsoft.com/office/drawing/2016/5/14/chartex" xmlns:mc="http://schemas.openxmlformats.org/markup-compatibility/2006" xmlns:aink="http://schemas.microsoft.com/office/drawing/2016/ink" xmlns:am3d="http://schemas.microsoft.com/office/drawing/2017/model3d" xmlns:o="urn:schemas-microsoft-com:office:office" xmlns:r="http://schemas.openxmlformats.org/officeDocument/2006/relationships" xmlns:m="http://schemas.openxmlformats.org/officeDocument/2006/math" xmlns:v="urn:schemas-microsoft-com:vml" xmlns:wp14="http://schemas.microsoft.com/office/word/2010/wordprocessingDrawing" xmlns:wp="http://schemas.openxmlformats.org/drawingml/2006/wordprocessingDrawing" xmlns:w10="urn:schemas-microsoft-com:office:word" xmlns:w="http://schemas.openxmlformats.org/wordprocessingml/2006/main" xmlns:w14="http://schemas.microsoft.com/office/word/2010/wordml" xmlns:w15="http://schemas.microsoft.com/office/word/2012/wordml" xmlns:w16cex="http://schemas.microsoft.com/office/word/2018/wordml/cex" xmlns:w16cid="http://schemas.microsoft.com/office/word/2016/wordml/cid" xmlns:w16="http://schemas.microsoft.com/office/word/2018/wordml" xmlns:w16se="http://schemas.microsoft.com/office/word/2015/wordml/symex" xmlns:wpg="http://schemas.microsoft.com/office/word/2010/wordprocessingGroup" xmlns:wpi="http://schemas.microsoft.com/office/word/2010/wordprocessingInk" xmlns:wne="http://schemas.microsoft.com/office/word/2006/wordml" xmlns:wps="http://schemas.microsoft.com/office/word/2010/wordprocessingShape" mc:Ignorable="w14 w15 w16se w16cid w16 w16cex wp14">
   <w:background w:color="000000"/>
   <w:body>
     <w:tbl>
@@ -40,6 +40,9 @@
               <w:t xml:space="preserve">Circle </w:t>
             </w:r>
             <w:r>
+              <w:t xml:space="preserve">Language </w:t>
+            </w:r>
+            <w:r>
               <w:t>Broader View</w:t>
             </w:r>
           </w:p>
@@ -76,7 +79,7 @@
           <w:noProof/>
         </w:rPr>
         <w:drawing>
-          <wp:inline distT="0" distB="0" distL="0" distR="0" wp14:anchorId="2BA4B61D" wp14:editId="68EB41D6">
+          <wp:inline distT="0" distB="0" distL="0" distR="0" wp14:anchorId="07F78C31" wp14:editId="3EC9F1B1">
             <wp:extent cx="337185" cy="342265"/>
             <wp:effectExtent l="0" t="0" r="0" b="0"/>
             <wp:docPr id="15" name="Picture 15"/>
@@ -132,7 +135,7 @@
           <w:noProof/>
         </w:rPr>
         <w:drawing>
-          <wp:inline distT="0" distB="0" distL="0" distR="0" wp14:anchorId="24499DA3" wp14:editId="37314976">
+          <wp:inline distT="0" distB="0" distL="0" distR="0" wp14:anchorId="6449EE7D" wp14:editId="034F0D6D">
             <wp:extent cx="376555" cy="325755"/>
             <wp:effectExtent l="0" t="0" r="0" b="0"/>
             <wp:docPr id="16" name="Picture 16"/>
@@ -222,7 +225,7 @@
                 <w:noProof/>
               </w:rPr>
               <w:drawing>
-                <wp:inline distT="0" distB="0" distL="0" distR="0" wp14:anchorId="295B31D5" wp14:editId="2A937EF7">
+                <wp:inline distT="0" distB="0" distL="0" distR="0" wp14:anchorId="0AC2C42D" wp14:editId="6CECA0F4">
                   <wp:extent cx="280035" cy="285750"/>
                   <wp:effectExtent l="0" t="0" r="0" b="0"/>
                   <wp:docPr id="17" name="Picture 17"/>
@@ -288,7 +291,7 @@
                 <w:noProof/>
               </w:rPr>
               <w:drawing>
-                <wp:inline distT="0" distB="0" distL="0" distR="0" wp14:anchorId="777A8140" wp14:editId="31BD64F1">
+                <wp:inline distT="0" distB="0" distL="0" distR="0" wp14:anchorId="4CE7A0B9" wp14:editId="6D0DC015">
                   <wp:extent cx="297180" cy="430530"/>
                   <wp:effectExtent l="0" t="0" r="0" b="0"/>
                   <wp:docPr id="18" name="Picture 18"/>
@@ -363,7 +366,7 @@
           <w:noProof/>
         </w:rPr>
         <w:drawing>
-          <wp:inline distT="0" distB="0" distL="0" distR="0" wp14:anchorId="773D4925" wp14:editId="052BFBBE">
+          <wp:inline distT="0" distB="0" distL="0" distR="0" wp14:anchorId="438ECE87" wp14:editId="5895F645">
             <wp:extent cx="373380" cy="351155"/>
             <wp:effectExtent l="0" t="0" r="0" b="0"/>
             <wp:docPr id="19" name="Picture 19"/>
@@ -437,7 +440,7 @@
           <w:noProof/>
         </w:rPr>
         <w:drawing>
-          <wp:inline distT="0" distB="0" distL="0" distR="0" wp14:anchorId="78C24D43" wp14:editId="511B0065">
+          <wp:inline distT="0" distB="0" distL="0" distR="0" wp14:anchorId="0C159E1F" wp14:editId="345FB1B3">
             <wp:extent cx="390525" cy="351155"/>
             <wp:effectExtent l="0" t="0" r="0" b="0"/>
             <wp:docPr id="20" name="Picture 20"/>
@@ -698,14 +701,12 @@
         </w:rPr>
         <w:t>opposite</w:t>
       </w:r>
-      <w:bookmarkStart w:id="1" w:name="_GoBack"/>
       <w:r>
         <w:rPr>
           <w:color w:val="FF0000"/>
         </w:rPr>
         <w:t>*</w:t>
       </w:r>
-      <w:bookmarkEnd w:id="1"/>
       <w:r>
         <w:rPr>
           <w:color w:val="FFC000"/>
@@ -817,7 +818,7 @@
           <w:noProof/>
         </w:rPr>
         <w:drawing>
-          <wp:inline distT="0" distB="0" distL="0" distR="0" wp14:anchorId="54B7C692" wp14:editId="2949B2D8">
+          <wp:inline distT="0" distB="0" distL="0" distR="0" wp14:anchorId="563100D5" wp14:editId="30F9DF4B">
             <wp:extent cx="930275" cy="644525"/>
             <wp:effectExtent l="0" t="0" r="0" b="0"/>
             <wp:docPr id="126" name="Picture 126"/>
@@ -922,7 +923,7 @@
           <w:noProof/>
         </w:rPr>
         <w:drawing>
-          <wp:inline distT="0" distB="0" distL="0" distR="0" wp14:anchorId="509480B3" wp14:editId="6C1A2A51">
+          <wp:inline distT="0" distB="0" distL="0" distR="0" wp14:anchorId="7CF81A02" wp14:editId="550AAFCB">
             <wp:extent cx="1520225" cy="862812"/>
             <wp:effectExtent l="0" t="0" r="3810" b="0"/>
             <wp:docPr id="66" name="Picture 66"/>
@@ -1035,7 +1036,7 @@
 </file>
 
 <file path=word/endnotes.xml><?xml version="1.0" encoding="utf-8"?>
-<w:endnotes xmlns:wpc="http://schemas.microsoft.com/office/word/2010/wordprocessingCanvas" xmlns:cx="http://schemas.microsoft.com/office/drawing/2014/chartex" xmlns:cx1="http://schemas.microsoft.com/office/drawing/2015/9/8/chartex" xmlns:cx2="http://schemas.microsoft.com/office/drawing/2015/10/21/chartex" xmlns:cx3="http://schemas.microsoft.com/office/drawing/2016/5/9/chartex" xmlns:cx4="http://schemas.microsoft.com/office/drawing/2016/5/10/chartex" xmlns:cx5="http://schemas.microsoft.com/office/drawing/2016/5/11/chartex" xmlns:cx6="http://schemas.microsoft.com/office/drawing/2016/5/12/chartex" xmlns:cx7="http://schemas.microsoft.com/office/drawing/2016/5/13/chartex" xmlns:cx8="http://schemas.microsoft.com/office/drawing/2016/5/14/chartex" xmlns:mc="http://schemas.openxmlformats.org/markup-compatibility/2006" xmlns:aink="http://schemas.microsoft.com/office/drawing/2016/ink" xmlns:am3d="http://schemas.microsoft.com/office/drawing/2017/model3d" xmlns:o="urn:schemas-microsoft-com:office:office" xmlns:r="http://schemas.openxmlformats.org/officeDocument/2006/relationships" xmlns:m="http://schemas.openxmlformats.org/officeDocument/2006/math" xmlns:v="urn:schemas-microsoft-com:vml" xmlns:wp14="http://schemas.microsoft.com/office/word/2010/wordprocessingDrawing" xmlns:wp="http://schemas.openxmlformats.org/drawingml/2006/wordprocessingDrawing" xmlns:w10="urn:schemas-microsoft-com:office:word" xmlns:w="http://schemas.openxmlformats.org/wordprocessingml/2006/main" xmlns:w14="http://schemas.microsoft.com/office/word/2010/wordml" xmlns:w15="http://schemas.microsoft.com/office/word/2012/wordml" xmlns:w16cid="http://schemas.microsoft.com/office/word/2016/wordml/cid" xmlns:w16se="http://schemas.microsoft.com/office/word/2015/wordml/symex" xmlns:wpg="http://schemas.microsoft.com/office/word/2010/wordprocessingGroup" xmlns:wpi="http://schemas.microsoft.com/office/word/2010/wordprocessingInk" xmlns:wne="http://schemas.microsoft.com/office/word/2006/wordml" xmlns:wps="http://schemas.microsoft.com/office/word/2010/wordprocessingShape" mc:Ignorable="w14 w15 w16se w16cid wp14">
+<w:endnotes xmlns:wpc="http://schemas.microsoft.com/office/word/2010/wordprocessingCanvas" xmlns:cx="http://schemas.microsoft.com/office/drawing/2014/chartex" xmlns:cx1="http://schemas.microsoft.com/office/drawing/2015/9/8/chartex" xmlns:cx2="http://schemas.microsoft.com/office/drawing/2015/10/21/chartex" xmlns:cx3="http://schemas.microsoft.com/office/drawing/2016/5/9/chartex" xmlns:cx4="http://schemas.microsoft.com/office/drawing/2016/5/10/chartex" xmlns:cx5="http://schemas.microsoft.com/office/drawing/2016/5/11/chartex" xmlns:cx6="http://schemas.microsoft.com/office/drawing/2016/5/12/chartex" xmlns:cx7="http://schemas.microsoft.com/office/drawing/2016/5/13/chartex" xmlns:cx8="http://schemas.microsoft.com/office/drawing/2016/5/14/chartex" xmlns:mc="http://schemas.openxmlformats.org/markup-compatibility/2006" xmlns:aink="http://schemas.microsoft.com/office/drawing/2016/ink" xmlns:am3d="http://schemas.microsoft.com/office/drawing/2017/model3d" xmlns:o="urn:schemas-microsoft-com:office:office" xmlns:r="http://schemas.openxmlformats.org/officeDocument/2006/relationships" xmlns:m="http://schemas.openxmlformats.org/officeDocument/2006/math" xmlns:v="urn:schemas-microsoft-com:vml" xmlns:wp14="http://schemas.microsoft.com/office/word/2010/wordprocessingDrawing" xmlns:wp="http://schemas.openxmlformats.org/drawingml/2006/wordprocessingDrawing" xmlns:w10="urn:schemas-microsoft-com:office:word" xmlns:w="http://schemas.openxmlformats.org/wordprocessingml/2006/main" xmlns:w14="http://schemas.microsoft.com/office/word/2010/wordml" xmlns:w15="http://schemas.microsoft.com/office/word/2012/wordml" xmlns:w16cex="http://schemas.microsoft.com/office/word/2018/wordml/cex" xmlns:w16cid="http://schemas.microsoft.com/office/word/2016/wordml/cid" xmlns:w16="http://schemas.microsoft.com/office/word/2018/wordml" xmlns:w16se="http://schemas.microsoft.com/office/word/2015/wordml/symex" xmlns:wpg="http://schemas.microsoft.com/office/word/2010/wordprocessingGroup" xmlns:wpi="http://schemas.microsoft.com/office/word/2010/wordprocessingInk" xmlns:wne="http://schemas.microsoft.com/office/word/2006/wordml" xmlns:wps="http://schemas.microsoft.com/office/word/2010/wordprocessingShape" mc:Ignorable="w14 w15 w16se w16cid w16 w16cex wp14">
   <w:endnote w:type="separator" w:id="-1">
     <w:p>
       <w:r>
@@ -1054,7 +1055,7 @@
 </file>
 
 <file path=word/footer1.xml><?xml version="1.0" encoding="utf-8"?>
-<w:ftr xmlns:wpc="http://schemas.microsoft.com/office/word/2010/wordprocessingCanvas" xmlns:cx="http://schemas.microsoft.com/office/drawing/2014/chartex" xmlns:cx1="http://schemas.microsoft.com/office/drawing/2015/9/8/chartex" xmlns:cx2="http://schemas.microsoft.com/office/drawing/2015/10/21/chartex" xmlns:cx3="http://schemas.microsoft.com/office/drawing/2016/5/9/chartex" xmlns:cx4="http://schemas.microsoft.com/office/drawing/2016/5/10/chartex" xmlns:cx5="http://schemas.microsoft.com/office/drawing/2016/5/11/chartex" xmlns:cx6="http://schemas.microsoft.com/office/drawing/2016/5/12/chartex" xmlns:cx7="http://schemas.microsoft.com/office/drawing/2016/5/13/chartex" xmlns:cx8="http://schemas.microsoft.com/office/drawing/2016/5/14/chartex" xmlns:mc="http://schemas.openxmlformats.org/markup-compatibility/2006" xmlns:aink="http://schemas.microsoft.com/office/drawing/2016/ink" xmlns:am3d="http://schemas.microsoft.com/office/drawing/2017/model3d" xmlns:o="urn:schemas-microsoft-com:office:office" xmlns:r="http://schemas.openxmlformats.org/officeDocument/2006/relationships" xmlns:m="http://schemas.openxmlformats.org/officeDocument/2006/math" xmlns:v="urn:schemas-microsoft-com:vml" xmlns:wp14="http://schemas.microsoft.com/office/word/2010/wordprocessingDrawing" xmlns:wp="http://schemas.openxmlformats.org/drawingml/2006/wordprocessingDrawing" xmlns:w10="urn:schemas-microsoft-com:office:word" xmlns:w="http://schemas.openxmlformats.org/wordprocessingml/2006/main" xmlns:w14="http://schemas.microsoft.com/office/word/2010/wordml" xmlns:w15="http://schemas.microsoft.com/office/word/2012/wordml" xmlns:w16cid="http://schemas.microsoft.com/office/word/2016/wordml/cid" xmlns:w16se="http://schemas.microsoft.com/office/word/2015/wordml/symex" xmlns:wpg="http://schemas.microsoft.com/office/word/2010/wordprocessingGroup" xmlns:wpi="http://schemas.microsoft.com/office/word/2010/wordprocessingInk" xmlns:wne="http://schemas.microsoft.com/office/word/2006/wordml" xmlns:wps="http://schemas.microsoft.com/office/word/2010/wordprocessingShape" mc:Ignorable="w14 w15 w16se w16cid wp14">
+<w:ftr xmlns:wpc="http://schemas.microsoft.com/office/word/2010/wordprocessingCanvas" xmlns:cx="http://schemas.microsoft.com/office/drawing/2014/chartex" xmlns:cx1="http://schemas.microsoft.com/office/drawing/2015/9/8/chartex" xmlns:cx2="http://schemas.microsoft.com/office/drawing/2015/10/21/chartex" xmlns:cx3="http://schemas.microsoft.com/office/drawing/2016/5/9/chartex" xmlns:cx4="http://schemas.microsoft.com/office/drawing/2016/5/10/chartex" xmlns:cx5="http://schemas.microsoft.com/office/drawing/2016/5/11/chartex" xmlns:cx6="http://schemas.microsoft.com/office/drawing/2016/5/12/chartex" xmlns:cx7="http://schemas.microsoft.com/office/drawing/2016/5/13/chartex" xmlns:cx8="http://schemas.microsoft.com/office/drawing/2016/5/14/chartex" xmlns:mc="http://schemas.openxmlformats.org/markup-compatibility/2006" xmlns:aink="http://schemas.microsoft.com/office/drawing/2016/ink" xmlns:am3d="http://schemas.microsoft.com/office/drawing/2017/model3d" xmlns:o="urn:schemas-microsoft-com:office:office" xmlns:r="http://schemas.openxmlformats.org/officeDocument/2006/relationships" xmlns:m="http://schemas.openxmlformats.org/officeDocument/2006/math" xmlns:v="urn:schemas-microsoft-com:vml" xmlns:wp14="http://schemas.microsoft.com/office/word/2010/wordprocessingDrawing" xmlns:wp="http://schemas.openxmlformats.org/drawingml/2006/wordprocessingDrawing" xmlns:w10="urn:schemas-microsoft-com:office:word" xmlns:w="http://schemas.openxmlformats.org/wordprocessingml/2006/main" xmlns:w14="http://schemas.microsoft.com/office/word/2010/wordml" xmlns:w15="http://schemas.microsoft.com/office/word/2012/wordml" xmlns:w16cex="http://schemas.microsoft.com/office/word/2018/wordml/cex" xmlns:w16cid="http://schemas.microsoft.com/office/word/2016/wordml/cid" xmlns:w16="http://schemas.microsoft.com/office/word/2018/wordml" xmlns:w16se="http://schemas.microsoft.com/office/word/2015/wordml/symex" xmlns:wpg="http://schemas.microsoft.com/office/word/2010/wordprocessingGroup" xmlns:wpi="http://schemas.microsoft.com/office/word/2010/wordprocessingInk" xmlns:wne="http://schemas.microsoft.com/office/word/2006/wordml" xmlns:wps="http://schemas.microsoft.com/office/word/2010/wordprocessingShape" mc:Ignorable="w14 w15 w16se w16cid w16 w16cex wp14">
   <w:p>
     <w:pPr>
       <w:pStyle w:val="Footer"/>
@@ -1091,7 +1092,7 @@
 </file>
 
 <file path=word/footer2.xml><?xml version="1.0" encoding="utf-8"?>
-<w:ftr xmlns:wpc="http://schemas.microsoft.com/office/word/2010/wordprocessingCanvas" xmlns:cx="http://schemas.microsoft.com/office/drawing/2014/chartex" xmlns:cx1="http://schemas.microsoft.com/office/drawing/2015/9/8/chartex" xmlns:cx2="http://schemas.microsoft.com/office/drawing/2015/10/21/chartex" xmlns:cx3="http://schemas.microsoft.com/office/drawing/2016/5/9/chartex" xmlns:cx4="http://schemas.microsoft.com/office/drawing/2016/5/10/chartex" xmlns:cx5="http://schemas.microsoft.com/office/drawing/2016/5/11/chartex" xmlns:cx6="http://schemas.microsoft.com/office/drawing/2016/5/12/chartex" xmlns:cx7="http://schemas.microsoft.com/office/drawing/2016/5/13/chartex" xmlns:cx8="http://schemas.microsoft.com/office/drawing/2016/5/14/chartex" xmlns:mc="http://schemas.openxmlformats.org/markup-compatibility/2006" xmlns:aink="http://schemas.microsoft.com/office/drawing/2016/ink" xmlns:am3d="http://schemas.microsoft.com/office/drawing/2017/model3d" xmlns:o="urn:schemas-microsoft-com:office:office" xmlns:r="http://schemas.openxmlformats.org/officeDocument/2006/relationships" xmlns:m="http://schemas.openxmlformats.org/officeDocument/2006/math" xmlns:v="urn:schemas-microsoft-com:vml" xmlns:wp14="http://schemas.microsoft.com/office/word/2010/wordprocessingDrawing" xmlns:wp="http://schemas.openxmlformats.org/drawingml/2006/wordprocessingDrawing" xmlns:w10="urn:schemas-microsoft-com:office:word" xmlns:w="http://schemas.openxmlformats.org/wordprocessingml/2006/main" xmlns:w14="http://schemas.microsoft.com/office/word/2010/wordml" xmlns:w15="http://schemas.microsoft.com/office/word/2012/wordml" xmlns:w16cid="http://schemas.microsoft.com/office/word/2016/wordml/cid" xmlns:w16se="http://schemas.microsoft.com/office/word/2015/wordml/symex" xmlns:wpg="http://schemas.microsoft.com/office/word/2010/wordprocessingGroup" xmlns:wpi="http://schemas.microsoft.com/office/word/2010/wordprocessingInk" xmlns:wne="http://schemas.microsoft.com/office/word/2006/wordml" xmlns:wps="http://schemas.microsoft.com/office/word/2010/wordprocessingShape" mc:Ignorable="w14 w15 w16se w16cid wp14">
+<w:ftr xmlns:wpc="http://schemas.microsoft.com/office/word/2010/wordprocessingCanvas" xmlns:cx="http://schemas.microsoft.com/office/drawing/2014/chartex" xmlns:cx1="http://schemas.microsoft.com/office/drawing/2015/9/8/chartex" xmlns:cx2="http://schemas.microsoft.com/office/drawing/2015/10/21/chartex" xmlns:cx3="http://schemas.microsoft.com/office/drawing/2016/5/9/chartex" xmlns:cx4="http://schemas.microsoft.com/office/drawing/2016/5/10/chartex" xmlns:cx5="http://schemas.microsoft.com/office/drawing/2016/5/11/chartex" xmlns:cx6="http://schemas.microsoft.com/office/drawing/2016/5/12/chartex" xmlns:cx7="http://schemas.microsoft.com/office/drawing/2016/5/13/chartex" xmlns:cx8="http://schemas.microsoft.com/office/drawing/2016/5/14/chartex" xmlns:mc="http://schemas.openxmlformats.org/markup-compatibility/2006" xmlns:aink="http://schemas.microsoft.com/office/drawing/2016/ink" xmlns:am3d="http://schemas.microsoft.com/office/drawing/2017/model3d" xmlns:o="urn:schemas-microsoft-com:office:office" xmlns:r="http://schemas.openxmlformats.org/officeDocument/2006/relationships" xmlns:m="http://schemas.openxmlformats.org/officeDocument/2006/math" xmlns:v="urn:schemas-microsoft-com:vml" xmlns:wp14="http://schemas.microsoft.com/office/word/2010/wordprocessingDrawing" xmlns:wp="http://schemas.openxmlformats.org/drawingml/2006/wordprocessingDrawing" xmlns:w10="urn:schemas-microsoft-com:office:word" xmlns:w="http://schemas.openxmlformats.org/wordprocessingml/2006/main" xmlns:w14="http://schemas.microsoft.com/office/word/2010/wordml" xmlns:w15="http://schemas.microsoft.com/office/word/2012/wordml" xmlns:w16cex="http://schemas.microsoft.com/office/word/2018/wordml/cex" xmlns:w16cid="http://schemas.microsoft.com/office/word/2016/wordml/cid" xmlns:w16="http://schemas.microsoft.com/office/word/2018/wordml" xmlns:w16se="http://schemas.microsoft.com/office/word/2015/wordml/symex" xmlns:wpg="http://schemas.microsoft.com/office/word/2010/wordprocessingGroup" xmlns:wpi="http://schemas.microsoft.com/office/word/2010/wordprocessingInk" xmlns:wne="http://schemas.microsoft.com/office/word/2006/wordml" xmlns:wps="http://schemas.microsoft.com/office/word/2010/wordprocessingShape" mc:Ignorable="w14 w15 w16se w16cid w16 w16cex wp14">
   <w:p>
     <w:pPr>
       <w:pStyle w:val="Footer"/>
@@ -1141,7 +1142,7 @@
 </file>
 
 <file path=word/footnotes.xml><?xml version="1.0" encoding="utf-8"?>
-<w:footnotes xmlns:wpc="http://schemas.microsoft.com/office/word/2010/wordprocessingCanvas" xmlns:cx="http://schemas.microsoft.com/office/drawing/2014/chartex" xmlns:cx1="http://schemas.microsoft.com/office/drawing/2015/9/8/chartex" xmlns:cx2="http://schemas.microsoft.com/office/drawing/2015/10/21/chartex" xmlns:cx3="http://schemas.microsoft.com/office/drawing/2016/5/9/chartex" xmlns:cx4="http://schemas.microsoft.com/office/drawing/2016/5/10/chartex" xmlns:cx5="http://schemas.microsoft.com/office/drawing/2016/5/11/chartex" xmlns:cx6="http://schemas.microsoft.com/office/drawing/2016/5/12/chartex" xmlns:cx7="http://schemas.microsoft.com/office/drawing/2016/5/13/chartex" xmlns:cx8="http://schemas.microsoft.com/office/drawing/2016/5/14/chartex" xmlns:mc="http://schemas.openxmlformats.org/markup-compatibility/2006" xmlns:aink="http://schemas.microsoft.com/office/drawing/2016/ink" xmlns:am3d="http://schemas.microsoft.com/office/drawing/2017/model3d" xmlns:o="urn:schemas-microsoft-com:office:office" xmlns:r="http://schemas.openxmlformats.org/officeDocument/2006/relationships" xmlns:m="http://schemas.openxmlformats.org/officeDocument/2006/math" xmlns:v="urn:schemas-microsoft-com:vml" xmlns:wp14="http://schemas.microsoft.com/office/word/2010/wordprocessingDrawing" xmlns:wp="http://schemas.openxmlformats.org/drawingml/2006/wordprocessingDrawing" xmlns:w10="urn:schemas-microsoft-com:office:word" xmlns:w="http://schemas.openxmlformats.org/wordprocessingml/2006/main" xmlns:w14="http://schemas.microsoft.com/office/word/2010/wordml" xmlns:w15="http://schemas.microsoft.com/office/word/2012/wordml" xmlns:w16cid="http://schemas.microsoft.com/office/word/2016/wordml/cid" xmlns:w16se="http://schemas.microsoft.com/office/word/2015/wordml/symex" xmlns:wpg="http://schemas.microsoft.com/office/word/2010/wordprocessingGroup" xmlns:wpi="http://schemas.microsoft.com/office/word/2010/wordprocessingInk" xmlns:wne="http://schemas.microsoft.com/office/word/2006/wordml" xmlns:wps="http://schemas.microsoft.com/office/word/2010/wordprocessingShape" mc:Ignorable="w14 w15 w16se w16cid wp14">
+<w:footnotes xmlns:wpc="http://schemas.microsoft.com/office/word/2010/wordprocessingCanvas" xmlns:cx="http://schemas.microsoft.com/office/drawing/2014/chartex" xmlns:cx1="http://schemas.microsoft.com/office/drawing/2015/9/8/chartex" xmlns:cx2="http://schemas.microsoft.com/office/drawing/2015/10/21/chartex" xmlns:cx3="http://schemas.microsoft.com/office/drawing/2016/5/9/chartex" xmlns:cx4="http://schemas.microsoft.com/office/drawing/2016/5/10/chartex" xmlns:cx5="http://schemas.microsoft.com/office/drawing/2016/5/11/chartex" xmlns:cx6="http://schemas.microsoft.com/office/drawing/2016/5/12/chartex" xmlns:cx7="http://schemas.microsoft.com/office/drawing/2016/5/13/chartex" xmlns:cx8="http://schemas.microsoft.com/office/drawing/2016/5/14/chartex" xmlns:mc="http://schemas.openxmlformats.org/markup-compatibility/2006" xmlns:aink="http://schemas.microsoft.com/office/drawing/2016/ink" xmlns:am3d="http://schemas.microsoft.com/office/drawing/2017/model3d" xmlns:o="urn:schemas-microsoft-com:office:office" xmlns:r="http://schemas.openxmlformats.org/officeDocument/2006/relationships" xmlns:m="http://schemas.openxmlformats.org/officeDocument/2006/math" xmlns:v="urn:schemas-microsoft-com:vml" xmlns:wp14="http://schemas.microsoft.com/office/word/2010/wordprocessingDrawing" xmlns:wp="http://schemas.openxmlformats.org/drawingml/2006/wordprocessingDrawing" xmlns:w10="urn:schemas-microsoft-com:office:word" xmlns:w="http://schemas.openxmlformats.org/wordprocessingml/2006/main" xmlns:w14="http://schemas.microsoft.com/office/word/2010/wordml" xmlns:w15="http://schemas.microsoft.com/office/word/2012/wordml" xmlns:w16cex="http://schemas.microsoft.com/office/word/2018/wordml/cex" xmlns:w16cid="http://schemas.microsoft.com/office/word/2016/wordml/cid" xmlns:w16="http://schemas.microsoft.com/office/word/2018/wordml" xmlns:w16se="http://schemas.microsoft.com/office/word/2015/wordml/symex" xmlns:wpg="http://schemas.microsoft.com/office/word/2010/wordprocessingGroup" xmlns:wpi="http://schemas.microsoft.com/office/word/2010/wordprocessingInk" xmlns:wne="http://schemas.microsoft.com/office/word/2006/wordml" xmlns:wps="http://schemas.microsoft.com/office/word/2010/wordprocessingShape" mc:Ignorable="w14 w15 w16se w16cid w16 w16cex wp14">
   <w:footnote w:type="separator" w:id="-1">
     <w:p>
       <w:r>
@@ -1160,7 +1161,7 @@
 </file>
 
 <file path=word/numbering.xml><?xml version="1.0" encoding="utf-8"?>
-<w:numbering xmlns:wpc="http://schemas.microsoft.com/office/word/2010/wordprocessingCanvas" xmlns:cx="http://schemas.microsoft.com/office/drawing/2014/chartex" xmlns:cx1="http://schemas.microsoft.com/office/drawing/2015/9/8/chartex" xmlns:cx2="http://schemas.microsoft.com/office/drawing/2015/10/21/chartex" xmlns:cx3="http://schemas.microsoft.com/office/drawing/2016/5/9/chartex" xmlns:cx4="http://schemas.microsoft.com/office/drawing/2016/5/10/chartex" xmlns:cx5="http://schemas.microsoft.com/office/drawing/2016/5/11/chartex" xmlns:cx6="http://schemas.microsoft.com/office/drawing/2016/5/12/chartex" xmlns:cx7="http://schemas.microsoft.com/office/drawing/2016/5/13/chartex" xmlns:cx8="http://schemas.microsoft.com/office/drawing/2016/5/14/chartex" xmlns:mc="http://schemas.openxmlformats.org/markup-compatibility/2006" xmlns:aink="http://schemas.microsoft.com/office/drawing/2016/ink" xmlns:am3d="http://schemas.microsoft.com/office/drawing/2017/model3d" xmlns:o="urn:schemas-microsoft-com:office:office" xmlns:r="http://schemas.openxmlformats.org/officeDocument/2006/relationships" xmlns:m="http://schemas.openxmlformats.org/officeDocument/2006/math" xmlns:v="urn:schemas-microsoft-com:vml" xmlns:wp14="http://schemas.microsoft.com/office/word/2010/wordprocessingDrawing" xmlns:wp="http://schemas.openxmlformats.org/drawingml/2006/wordprocessingDrawing" xmlns:w10="urn:schemas-microsoft-com:office:word" xmlns:w="http://schemas.openxmlformats.org/wordprocessingml/2006/main" xmlns:w14="http://schemas.microsoft.com/office/word/2010/wordml" xmlns:w15="http://schemas.microsoft.com/office/word/2012/wordml" xmlns:w16cid="http://schemas.microsoft.com/office/word/2016/wordml/cid" xmlns:w16se="http://schemas.microsoft.com/office/word/2015/wordml/symex" xmlns:wpg="http://schemas.microsoft.com/office/word/2010/wordprocessingGroup" xmlns:wpi="http://schemas.microsoft.com/office/word/2010/wordprocessingInk" xmlns:wne="http://schemas.microsoft.com/office/word/2006/wordml" xmlns:wps="http://schemas.microsoft.com/office/word/2010/wordprocessingShape" mc:Ignorable="w14 w15 w16se w16cid wp14">
+<w:numbering xmlns:wpc="http://schemas.microsoft.com/office/word/2010/wordprocessingCanvas" xmlns:cx="http://schemas.microsoft.com/office/drawing/2014/chartex" xmlns:cx1="http://schemas.microsoft.com/office/drawing/2015/9/8/chartex" xmlns:cx2="http://schemas.microsoft.com/office/drawing/2015/10/21/chartex" xmlns:cx3="http://schemas.microsoft.com/office/drawing/2016/5/9/chartex" xmlns:cx4="http://schemas.microsoft.com/office/drawing/2016/5/10/chartex" xmlns:cx5="http://schemas.microsoft.com/office/drawing/2016/5/11/chartex" xmlns:cx6="http://schemas.microsoft.com/office/drawing/2016/5/12/chartex" xmlns:cx7="http://schemas.microsoft.com/office/drawing/2016/5/13/chartex" xmlns:cx8="http://schemas.microsoft.com/office/drawing/2016/5/14/chartex" xmlns:mc="http://schemas.openxmlformats.org/markup-compatibility/2006" xmlns:aink="http://schemas.microsoft.com/office/drawing/2016/ink" xmlns:am3d="http://schemas.microsoft.com/office/drawing/2017/model3d" xmlns:o="urn:schemas-microsoft-com:office:office" xmlns:r="http://schemas.openxmlformats.org/officeDocument/2006/relationships" xmlns:m="http://schemas.openxmlformats.org/officeDocument/2006/math" xmlns:v="urn:schemas-microsoft-com:vml" xmlns:wp14="http://schemas.microsoft.com/office/word/2010/wordprocessingDrawing" xmlns:wp="http://schemas.openxmlformats.org/drawingml/2006/wordprocessingDrawing" xmlns:w10="urn:schemas-microsoft-com:office:word" xmlns:w="http://schemas.openxmlformats.org/wordprocessingml/2006/main" xmlns:w14="http://schemas.microsoft.com/office/word/2010/wordml" xmlns:w15="http://schemas.microsoft.com/office/word/2012/wordml" xmlns:w16cex="http://schemas.microsoft.com/office/word/2018/wordml/cex" xmlns:w16cid="http://schemas.microsoft.com/office/word/2016/wordml/cid" xmlns:w16="http://schemas.microsoft.com/office/word/2018/wordml" xmlns:w16se="http://schemas.microsoft.com/office/word/2015/wordml/symex" xmlns:wpg="http://schemas.microsoft.com/office/word/2010/wordprocessingGroup" xmlns:wpi="http://schemas.microsoft.com/office/word/2010/wordprocessingInk" xmlns:wne="http://schemas.microsoft.com/office/word/2006/wordml" xmlns:wps="http://schemas.microsoft.com/office/word/2010/wordprocessingShape" mc:Ignorable="w14 w15 w16se w16cid w16 w16cex wp14">
   <w:abstractNum w:abstractNumId="0" w15:restartNumberingAfterBreak="0">
     <w:nsid w:val="4E0F50B9"/>
     <w:multiLevelType w:val="hybridMultilevel"/>
@@ -1451,7 +1452,7 @@
 </file>
 
 <file path=word/styles.xml><?xml version="1.0" encoding="utf-8"?>
-<w:styles xmlns:mc="http://schemas.openxmlformats.org/markup-compatibility/2006" xmlns:r="http://schemas.openxmlformats.org/officeDocument/2006/relationships" xmlns:w="http://schemas.openxmlformats.org/wordprocessingml/2006/main" xmlns:w14="http://schemas.microsoft.com/office/word/2010/wordml" xmlns:w15="http://schemas.microsoft.com/office/word/2012/wordml" xmlns:w16cid="http://schemas.microsoft.com/office/word/2016/wordml/cid" xmlns:w16se="http://schemas.microsoft.com/office/word/2015/wordml/symex" mc:Ignorable="w14 w15 w16se w16cid">
+<w:styles xmlns:mc="http://schemas.openxmlformats.org/markup-compatibility/2006" xmlns:r="http://schemas.openxmlformats.org/officeDocument/2006/relationships" xmlns:w="http://schemas.openxmlformats.org/wordprocessingml/2006/main" xmlns:w14="http://schemas.microsoft.com/office/word/2010/wordml" xmlns:w15="http://schemas.microsoft.com/office/word/2012/wordml" xmlns:w16cex="http://schemas.microsoft.com/office/word/2018/wordml/cex" xmlns:w16cid="http://schemas.microsoft.com/office/word/2016/wordml/cid" xmlns:w16="http://schemas.microsoft.com/office/word/2018/wordml" xmlns:w16se="http://schemas.microsoft.com/office/word/2015/wordml/symex" mc:Ignorable="w14 w15 w16se w16cid w16 w16cex">
   <w:docDefaults>
     <w:rPrDefault>
       <w:rPr>

</xml_diff>